<commit_message>
Fix Docker startup with entrypoint script
</commit_message>
<xml_diff>
--- a/app_Certigen/plantillas/certificado_template.docx
+++ b/app_Certigen/plantillas/certificado_template.docx
@@ -8,7 +8,7 @@
           <w:noProof/>
         </w:rPr>
         <w:drawing>
-          <wp:anchor distT="0" distB="0" distL="114300" distR="114300" simplePos="0" relativeHeight="251661312" behindDoc="1" locked="0" layoutInCell="1" allowOverlap="1" wp14:anchorId="79C057E1" wp14:editId="7D1C5860">
+          <wp:anchor distT="0" distB="0" distL="114300" distR="114300" simplePos="0" relativeHeight="251661312" behindDoc="1" locked="0" layoutInCell="1" allowOverlap="1" wp14:anchorId="79C057E1" wp14:editId="0F65103F">
             <wp:simplePos x="0" y="0"/>
             <wp:positionH relativeFrom="column">
               <wp:posOffset>724535</wp:posOffset>
@@ -116,7 +116,7 @@
           <w:noProof/>
         </w:rPr>
         <w:drawing>
-          <wp:anchor distT="0" distB="0" distL="114300" distR="114300" simplePos="0" relativeHeight="251667456" behindDoc="1" locked="0" layoutInCell="1" allowOverlap="1" wp14:anchorId="213B645D" wp14:editId="441B998E">
+          <wp:anchor distT="0" distB="0" distL="114300" distR="114300" simplePos="0" relativeHeight="251667456" behindDoc="1" locked="0" layoutInCell="1" allowOverlap="1" wp14:anchorId="213B645D" wp14:editId="6203BC4F">
             <wp:simplePos x="0" y="0"/>
             <wp:positionH relativeFrom="column">
               <wp:posOffset>748030</wp:posOffset>
@@ -170,7 +170,7 @@
           <w:noProof/>
         </w:rPr>
         <w:drawing>
-          <wp:anchor distT="0" distB="0" distL="114300" distR="114300" simplePos="0" relativeHeight="251650040" behindDoc="1" locked="0" layoutInCell="1" allowOverlap="1" wp14:anchorId="5CFE52B4" wp14:editId="3C0E4004">
+          <wp:anchor distT="0" distB="0" distL="114300" distR="114300" simplePos="0" relativeHeight="251650040" behindDoc="1" locked="0" layoutInCell="1" allowOverlap="1" wp14:anchorId="5CFE52B4" wp14:editId="44F5BAD9">
             <wp:simplePos x="0" y="0"/>
             <wp:positionH relativeFrom="column">
               <wp:posOffset>-836295</wp:posOffset>
@@ -230,7 +230,7 @@
           <w:noProof/>
         </w:rPr>
         <w:drawing>
-          <wp:anchor distT="0" distB="0" distL="114300" distR="114300" simplePos="0" relativeHeight="251665408" behindDoc="1" locked="0" layoutInCell="1" allowOverlap="1" wp14:anchorId="03C310EB" wp14:editId="37283633">
+          <wp:anchor distT="0" distB="0" distL="114300" distR="114300" simplePos="0" relativeHeight="251665408" behindDoc="1" locked="0" layoutInCell="1" allowOverlap="1" wp14:anchorId="03C310EB" wp14:editId="1CAB14E7">
             <wp:simplePos x="0" y="0"/>
             <wp:positionH relativeFrom="page">
               <wp:posOffset>12700</wp:posOffset>
@@ -528,18 +528,18 @@
         <mc:AlternateContent>
           <mc:Choice Requires="wps">
             <w:drawing>
-              <wp:anchor distT="0" distB="0" distL="114300" distR="114300" simplePos="0" relativeHeight="251668480" behindDoc="0" locked="0" layoutInCell="1" allowOverlap="1" wp14:anchorId="6159C709" wp14:editId="107CE4D2">
+              <wp:anchor distT="0" distB="0" distL="114300" distR="114300" simplePos="0" relativeHeight="251669504" behindDoc="0" locked="0" layoutInCell="1" allowOverlap="1" wp14:anchorId="1091BD1F" wp14:editId="50880D3A">
                 <wp:simplePos x="0" y="0"/>
                 <wp:positionH relativeFrom="margin">
-                  <wp:align>center</wp:align>
+                  <wp:posOffset>650240</wp:posOffset>
                 </wp:positionH>
                 <wp:positionV relativeFrom="paragraph">
-                  <wp:posOffset>241657</wp:posOffset>
+                  <wp:posOffset>209550</wp:posOffset>
                 </wp:positionV>
-                <wp:extent cx="5965903" cy="781747"/>
-                <wp:effectExtent l="0" t="0" r="0" b="0"/>
+                <wp:extent cx="8229600" cy="1270000"/>
+                <wp:effectExtent l="0" t="0" r="0" b="6350"/>
                 <wp:wrapNone/>
-                <wp:docPr id="2" name="Rectángulo 2"/>
+                <wp:docPr id="1663615274" name="Rectángulo 4"/>
                 <wp:cNvGraphicFramePr/>
                 <a:graphic xmlns:a="http://schemas.openxmlformats.org/drawingml/2006/main">
                   <a:graphicData uri="http://schemas.microsoft.com/office/word/2010/wordprocessingShape">
@@ -548,7 +548,7 @@
                       <wps:spPr>
                         <a:xfrm>
                           <a:off x="0" y="0"/>
-                          <a:ext cx="5965903" cy="781747"/>
+                          <a:ext cx="8229600" cy="1270000"/>
                         </a:xfrm>
                         <a:prstGeom prst="rect">
                           <a:avLst/>
@@ -572,6 +572,106 @@
                           <a:schemeClr val="dk1"/>
                         </a:fontRef>
                       </wps:style>
+                      <wps:txbx>
+                        <w:txbxContent>
+                          <w:p>
+                            <w:pPr>
+                              <w:jc w:val="center"/>
+                              <w:rPr>
+                                <w:rFonts w:ascii="Garamond" w:hAnsi="Garamond"/>
+                                <w:b/>
+                                <w:bCs/>
+                                <w:sz w:val="60"/>
+                                <w:szCs w:val="60"/>
+                                <w:lang w:val="es-MX"/>
+                              </w:rPr>
+                            </w:pPr>
+                            <w:proofErr w:type="gramStart"/>
+                            <w:r>
+                              <w:rPr>
+                                <w:rFonts w:ascii="Garamond" w:hAnsi="Garamond"/>
+                                <w:b/>
+                                <w:bCs/>
+                                <w:sz w:val="60"/>
+                                <w:szCs w:val="60"/>
+                                <w:lang w:val="es-MX"/>
+                              </w:rPr>
+                              <w:t xml:space="preserve">{{ </w:t>
+                            </w:r>
+                            <w:proofErr w:type="spellStart"/>
+                            <w:r>
+                              <w:rPr>
+                                <w:rFonts w:ascii="Garamond" w:hAnsi="Garamond"/>
+                                <w:b/>
+                                <w:bCs/>
+                                <w:sz w:val="60"/>
+                                <w:szCs w:val="60"/>
+                                <w:lang w:val="es-MX"/>
+                              </w:rPr>
+                              <w:t>n</w:t>
+                            </w:r>
+                            <w:r>
+                              <w:rPr>
+                                <w:rFonts w:ascii="Garamond" w:hAnsi="Garamond"/>
+                                <w:b/>
+                                <w:bCs/>
+                                <w:sz w:val="60"/>
+                                <w:szCs w:val="60"/>
+                                <w:lang w:val="es-MX"/>
+                              </w:rPr>
+                              <w:t>ombre</w:t>
+                            </w:r>
+                            <w:proofErr w:type="gramEnd"/>
+                            <w:r>
+                              <w:rPr>
+                                <w:rFonts w:ascii="Garamond" w:hAnsi="Garamond"/>
+                                <w:b/>
+                                <w:bCs/>
+                                <w:sz w:val="60"/>
+                                <w:szCs w:val="60"/>
+                                <w:lang w:val="es-MX"/>
+                              </w:rPr>
+                              <w:t>_</w:t>
+                            </w:r>
+                            <w:proofErr w:type="gramStart"/>
+                            <w:r>
+                              <w:rPr>
+                                <w:rFonts w:ascii="Garamond" w:hAnsi="Garamond"/>
+                                <w:b/>
+                                <w:bCs/>
+                                <w:sz w:val="60"/>
+                                <w:szCs w:val="60"/>
+                                <w:lang w:val="es-MX"/>
+                              </w:rPr>
+                              <w:t>completo</w:t>
+                            </w:r>
+                            <w:proofErr w:type="spellEnd"/>
+                            <w:r>
+                              <w:rPr>
+                                <w:rFonts w:ascii="Garamond" w:hAnsi="Garamond"/>
+                                <w:b/>
+                                <w:bCs/>
+                                <w:sz w:val="60"/>
+                                <w:szCs w:val="60"/>
+                                <w:lang w:val="es-MX"/>
+                              </w:rPr>
+                              <w:t xml:space="preserve"> }</w:t>
+                            </w:r>
+                            <w:proofErr w:type="gramEnd"/>
+                            <w:r>
+                              <w:rPr>
+                                <w:rFonts w:ascii="Garamond" w:hAnsi="Garamond"/>
+                                <w:b/>
+                                <w:bCs/>
+                                <w:sz w:val="60"/>
+                                <w:szCs w:val="60"/>
+                                <w:lang w:val="es-MX"/>
+                              </w:rPr>
+                              <w:t>}</w:t>
+                            </w:r>
+                          </w:p>
+                        </w:txbxContent>
+                      </wps:txbx>
                       <wps:bodyPr rot="0" spcFirstLastPara="0" vertOverflow="overflow" horzOverflow="overflow" vert="horz" wrap="square" lIns="91440" tIns="45720" rIns="91440" bIns="45720" numCol="1" spcCol="0" rtlCol="0" fromWordArt="0" anchor="ctr" anchorCtr="0" forceAA="0" compatLnSpc="1">
                         <a:prstTxWarp prst="textNoShape">
                           <a:avLst/>
@@ -581,70 +681,86 @@
                     </wps:wsp>
                   </a:graphicData>
                 </a:graphic>
+                <wp14:sizeRelH relativeFrom="margin">
+                  <wp14:pctWidth>0</wp14:pctWidth>
+                </wp14:sizeRelH>
+                <wp14:sizeRelV relativeFrom="margin">
+                  <wp14:pctHeight>0</wp14:pctHeight>
+                </wp14:sizeRelV>
               </wp:anchor>
             </w:drawing>
           </mc:Choice>
           <mc:Fallback>
             <w:pict>
-              <v:rect w14:anchorId="5C1B7F16" id="Rectángulo 2" o:spid="_x0000_s1026" style="position:absolute;margin-left:0;margin-top:19.05pt;width:469.75pt;height:61.55pt;z-index:251668480;visibility:visible;mso-wrap-style:square;mso-wrap-distance-left:9pt;mso-wrap-distance-top:0;mso-wrap-distance-right:9pt;mso-wrap-distance-bottom:0;mso-position-horizontal:center;mso-position-horizontal-relative:margin;mso-position-vertical:absolute;mso-position-vertical-relative:text;v-text-anchor:middle" o:gfxdata="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" filled="f" stroked="f">
+              <v:rect w14:anchorId="1091BD1F" id="Rectángulo 4" o:spid="_x0000_s1026" style="position:absolute;margin-left:51.2pt;margin-top:16.5pt;width:9in;height:100pt;z-index:251669504;visibility:visible;mso-wrap-style:square;mso-width-percent:0;mso-height-percent:0;mso-wrap-distance-left:9pt;mso-wrap-distance-top:0;mso-wrap-distance-right:9pt;mso-wrap-distance-bottom:0;mso-position-horizontal:absolute;mso-position-horizontal-relative:margin;mso-position-vertical:absolute;mso-position-vertical-relative:text;mso-width-percent:0;mso-height-percent:0;mso-width-relative:margin;mso-height-relative:margin;v-text-anchor:middle" o:gfxdata="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" filled="f" stroked="f">
+                <v:textbox>
+                  <w:txbxContent>
+                    <w:p>
+                      <w:pPr>
+                        <w:jc w:val="center"/>
+                        <w:rPr>
+                          <w:rFonts w:ascii="Garamond" w:hAnsi="Garamond"/>
+                          <w:b/>
+                          <w:bCs/>
+                          <w:sz w:val="60"/>
+                          <w:szCs w:val="60"/>
+                          <w:lang w:val="es-MX"/>
+                        </w:rPr>
+                      </w:pPr>
+                      <w:r>
+                        <w:rPr>
+                          <w:rFonts w:ascii="Garamond" w:hAnsi="Garamond"/>
+                          <w:b/>
+                          <w:bCs/>
+                          <w:sz w:val="60"/>
+                          <w:szCs w:val="60"/>
+                          <w:lang w:val="es-MX"/>
+                        </w:rPr>
+                        <w:t xml:space="preserve">{{ </w:t>
+                      </w:r>
+                      <w:proofErr w:type="spellStart"/>
+                      <w:r>
+                        <w:rPr>
+                          <w:rFonts w:ascii="Garamond" w:hAnsi="Garamond"/>
+                          <w:b/>
+                          <w:bCs/>
+                          <w:sz w:val="60"/>
+                          <w:szCs w:val="60"/>
+                          <w:lang w:val="es-MX"/>
+                        </w:rPr>
+                        <w:t>n</w:t>
+                      </w:r>
+                      <w:r>
+                        <w:rPr>
+                          <w:rFonts w:ascii="Garamond" w:hAnsi="Garamond"/>
+                          <w:b/>
+                          <w:bCs/>
+                          <w:sz w:val="60"/>
+                          <w:szCs w:val="60"/>
+                          <w:lang w:val="es-MX"/>
+                        </w:rPr>
+                        <w:t>ombre_completo</w:t>
+                      </w:r>
+                      <w:proofErr w:type="spellEnd"/>
+                      <w:r>
+                        <w:rPr>
+                          <w:rFonts w:ascii="Garamond" w:hAnsi="Garamond"/>
+                          <w:b/>
+                          <w:bCs/>
+                          <w:sz w:val="60"/>
+                          <w:szCs w:val="60"/>
+                          <w:lang w:val="es-MX"/>
+                        </w:rPr>
+                        <w:t xml:space="preserve"> }}</w:t>
+                      </w:r>
+                    </w:p>
+                  </w:txbxContent>
+                </v:textbox>
                 <w10:wrap anchorx="margin"/>
               </v:rect>
             </w:pict>
           </mc:Fallback>
         </mc:AlternateContent>
-      </w:r>
-    </w:p>
-    <w:p>
-      <w:pPr>
-        <w:tabs>
-          <w:tab w:val="left" w:pos="6480"/>
-        </w:tabs>
-      </w:pPr>
-      <w:r>
-        <w:tab/>
-      </w:r>
-    </w:p>
-    <w:p>
-      <w:pPr>
-        <w:tabs>
-          <w:tab w:val="left" w:pos="7534"/>
-        </w:tabs>
-        <w:jc w:val="center"/>
-      </w:pPr>
-      <w:r>
-        <w:rPr>
-          <w:sz w:val="72"/>
-          <w:szCs w:val="72"/>
-        </w:rPr>
-        <w:t>{{</w:t>
-      </w:r>
-      <w:r>
-        <w:rPr>
-          <w:sz w:val="72"/>
-          <w:szCs w:val="72"/>
-        </w:rPr>
-        <w:t xml:space="preserve"> </w:t>
-      </w:r>
-      <w:r>
-        <w:rPr>
-          <w:sz w:val="72"/>
-          <w:szCs w:val="72"/>
-        </w:rPr>
-        <w:t>nombre_completo</w:t>
-      </w:r>
-      <w:r>
-        <w:rPr>
-          <w:sz w:val="72"/>
-          <w:szCs w:val="72"/>
-        </w:rPr>
-        <w:t xml:space="preserve"> </w:t>
-      </w:r>
-      <w:r>
-        <w:rPr>
-          <w:sz w:val="72"/>
-          <w:szCs w:val="72"/>
-        </w:rPr>
-        <w:t>}}</w:t>
       </w:r>
     </w:p>
     <w:p/>
@@ -653,13 +769,21 @@
     <w:p/>
     <w:p/>
     <w:p/>
-    <w:p/>
     <w:p>
       <w:pPr>
         <w:jc w:val="right"/>
       </w:pPr>
     </w:p>
-    <w:p/>
+    <w:p>
+      <w:pPr>
+        <w:tabs>
+          <w:tab w:val="left" w:pos="8460"/>
+        </w:tabs>
+      </w:pPr>
+      <w:r>
+        <w:tab/>
+      </w:r>
+    </w:p>
     <w:p>
       <w:pPr>
         <w:jc w:val="right"/>
@@ -669,70 +793,163 @@
       <w:pPr>
         <w:jc w:val="right"/>
       </w:pPr>
-      <w:r>
-        <w:t>{{</w:t>
+    </w:p>
+    <w:p>
+      <w:pPr>
+        <w:jc w:val="right"/>
+      </w:pPr>
+    </w:p>
+    <w:p>
+      <w:pPr>
+        <w:jc w:val="right"/>
+      </w:pPr>
+    </w:p>
+    <w:p>
+      <w:pPr>
+        <w:jc w:val="right"/>
+      </w:pPr>
+    </w:p>
+    <w:p>
+      <w:pPr>
+        <w:jc w:val="right"/>
+      </w:pPr>
+    </w:p>
+    <w:p>
+      <w:pPr>
+        <w:jc w:val="right"/>
+      </w:pPr>
+    </w:p>
+    <w:p>
+      <w:pPr>
+        <w:jc w:val="right"/>
+      </w:pPr>
+    </w:p>
+    <w:p>
+      <w:pPr>
+        <w:jc w:val="right"/>
+      </w:pPr>
+    </w:p>
+    <w:p>
+      <w:pPr>
+        <w:jc w:val="right"/>
+      </w:pPr>
+    </w:p>
+    <w:p>
+      <w:pPr>
+        <w:jc w:val="right"/>
+      </w:pPr>
+    </w:p>
+    <w:p>
+      <w:pPr>
+        <w:jc w:val="right"/>
+      </w:pPr>
+    </w:p>
+    <w:p>
+      <w:pPr>
+        <w:jc w:val="right"/>
+      </w:pPr>
+    </w:p>
+    <w:p>
+      <w:pPr>
+        <w:jc w:val="right"/>
+      </w:pPr>
+    </w:p>
+    <w:p>
+      <w:pPr>
+        <w:jc w:val="right"/>
+      </w:pPr>
+    </w:p>
+    <w:p>
+      <w:pPr>
+        <w:jc w:val="right"/>
+      </w:pPr>
+      <w:proofErr w:type="gramStart"/>
+      <w:r>
+        <w:t xml:space="preserve">{{ </w:t>
+      </w:r>
+      <w:proofErr w:type="spellStart"/>
+      <w:r>
+        <w:t>qr</w:t>
+      </w:r>
+      <w:proofErr w:type="gramEnd"/>
+      <w:r>
+        <w:t>_</w:t>
+      </w:r>
+      <w:proofErr w:type="gramStart"/>
+      <w:r>
+        <w:t>code</w:t>
+      </w:r>
+      <w:proofErr w:type="spellEnd"/>
+      <w:r>
+        <w:t xml:space="preserve"> }</w:t>
+      </w:r>
+      <w:proofErr w:type="gramEnd"/>
+      <w:r>
+        <w:t>}</w:t>
+      </w:r>
+    </w:p>
+    <w:p>
+      <w:pPr>
+        <w:jc w:val="right"/>
+      </w:pPr>
+      <w:proofErr w:type="gramStart"/>
+      <w:r>
+        <w:t xml:space="preserve">{{ </w:t>
+      </w:r>
+      <w:proofErr w:type="spellStart"/>
+      <w:r>
+        <w:t>codigo</w:t>
+      </w:r>
+      <w:proofErr w:type="spellEnd"/>
+      <w:proofErr w:type="gramEnd"/>
+      <w:r>
+        <w:t xml:space="preserve"> }}</w:t>
       </w:r>
       <w:r>
         <w:t xml:space="preserve"> </w:t>
       </w:r>
-      <w:r>
-        <w:t>qr_code</w:t>
+      <w:proofErr w:type="gramStart"/>
+      <w:r>
+        <w:t>{{ fecha</w:t>
+      </w:r>
+      <w:proofErr w:type="gramEnd"/>
+      <w:r>
+        <w:t xml:space="preserve"> }}</w:t>
       </w:r>
       <w:r>
         <w:t xml:space="preserve"> </w:t>
       </w:r>
-      <w:r>
-        <w:t>}}</w:t>
-      </w:r>
-    </w:p>
-    <w:p>
-      <w:pPr>
-        <w:jc w:val="right"/>
-      </w:pPr>
-      <w:r>
-        <w:t>{{ tipo_participante }}</w:t>
-      </w:r>
-    </w:p>
-    <w:p>
-      <w:pPr>
-        <w:jc w:val="right"/>
-      </w:pPr>
-    </w:p>
-    <w:p>
-      <w:pPr>
-        <w:tabs>
-          <w:tab w:val="left" w:pos="8790"/>
-          <w:tab w:val="right" w:pos="14004"/>
-        </w:tabs>
-      </w:pPr>
-      <w:r>
-        <w:tab/>
-      </w:r>
-      <w:r>
-        <w:tab/>
-      </w:r>
-    </w:p>
-    <w:p>
-      <w:pPr>
-        <w:jc w:val="right"/>
-      </w:pPr>
-      <w:r>
-        <w:t>{{ fecha }}</w:t>
-      </w:r>
-    </w:p>
-    <w:p>
-      <w:pPr>
-        <w:jc w:val="right"/>
+      <w:proofErr w:type="gramStart"/>
+      <w:r>
+        <w:t xml:space="preserve">{{ </w:t>
+      </w:r>
+      <w:proofErr w:type="spellStart"/>
+      <w:r>
+        <w:t>tipo</w:t>
+      </w:r>
+      <w:proofErr w:type="gramEnd"/>
+      <w:r>
+        <w:t>_</w:t>
+      </w:r>
+      <w:proofErr w:type="gramStart"/>
+      <w:r>
+        <w:t>participante</w:t>
+      </w:r>
+      <w:proofErr w:type="spellEnd"/>
+      <w:r>
+        <w:t xml:space="preserve"> }</w:t>
+      </w:r>
+      <w:proofErr w:type="gramEnd"/>
+      <w:r>
+        <w:t>}</w:t>
+      </w:r>
+    </w:p>
+    <w:p>
+      <w:pPr>
         <w:rPr>
           <w:u w:val="single"/>
         </w:rPr>
       </w:pPr>
-      <w:r>
-        <w:t xml:space="preserve">ID de Verificación: </w:t>
-      </w:r>
-      <w:r>
-        <w:t>{{ codigo }}</w:t>
-      </w:r>
     </w:p>
     <w:sectPr>
       <w:footerReference w:type="default" r:id="rId15"/>

</xml_diff>